<commit_message>
updated office hours in syllabus and intro slides
</commit_message>
<xml_diff>
--- a/course resources/2018 - Spring - CS 211 Syllabus.docx
+++ b/course resources/2018 - Spring - CS 211 Syllabus.docx
@@ -320,33 +320,11 @@
                 <w:rFonts w:ascii="Calibri" w:hAnsi="Calibri" w:cs="Times New Roman"/>
               </w:rPr>
             </w:pPr>
-            <w:proofErr w:type="spellStart"/>
             <w:r>
               <w:rPr>
                 <w:rFonts w:ascii="Calibri" w:hAnsi="Calibri" w:cs="Times New Roman"/>
               </w:rPr>
-              <w:t>Tu</w:t>
-            </w:r>
-            <w:proofErr w:type="spellEnd"/>
-            <w:r>
-              <w:rPr>
-                <w:rFonts w:ascii="Calibri" w:hAnsi="Calibri" w:cs="Times New Roman"/>
-              </w:rPr>
-              <w:t xml:space="preserve">, </w:t>
-            </w:r>
-            <w:proofErr w:type="spellStart"/>
-            <w:r>
-              <w:rPr>
-                <w:rFonts w:ascii="Calibri" w:hAnsi="Calibri" w:cs="Times New Roman"/>
-              </w:rPr>
-              <w:t>Th</w:t>
-            </w:r>
-            <w:proofErr w:type="spellEnd"/>
-            <w:r>
-              <w:rPr>
-                <w:rFonts w:ascii="Calibri" w:hAnsi="Calibri" w:cs="Times New Roman"/>
-              </w:rPr>
-              <w:t xml:space="preserve"> </w:t>
+              <w:t xml:space="preserve">Tu, Th </w:t>
             </w:r>
             <w:r>
               <w:rPr>
@@ -521,46 +499,30 @@
                 <w:rFonts w:ascii="Calibri" w:hAnsi="Calibri" w:cs="Times New Roman"/>
               </w:rPr>
             </w:pPr>
-            <w:proofErr w:type="spellStart"/>
             <w:r>
               <w:rPr>
                 <w:rFonts w:ascii="Calibri" w:hAnsi="Calibri" w:cs="Times New Roman"/>
               </w:rPr>
-              <w:t>Github</w:t>
-            </w:r>
-            <w:proofErr w:type="spellEnd"/>
+              <w:t>Github (</w:t>
+            </w:r>
             <w:r>
               <w:rPr>
                 <w:rFonts w:ascii="Calibri" w:hAnsi="Calibri" w:cs="Times New Roman"/>
               </w:rPr>
-              <w:t xml:space="preserve"> (</w:t>
-            </w:r>
-            <w:r>
+              <w:t>see Canvas for link)</w:t>
+            </w:r>
+          </w:p>
+          <w:p>
+            <w:pPr>
               <w:rPr>
                 <w:rFonts w:ascii="Calibri" w:hAnsi="Calibri" w:cs="Times New Roman"/>
               </w:rPr>
-              <w:t>see Canvas for link)</w:t>
-            </w:r>
-          </w:p>
-          <w:p>
-            <w:pPr>
+            </w:pPr>
+            <w:r>
               <w:rPr>
                 <w:rFonts w:ascii="Calibri" w:hAnsi="Calibri" w:cs="Times New Roman"/>
               </w:rPr>
-            </w:pPr>
-            <w:proofErr w:type="spellStart"/>
-            <w:r>
-              <w:rPr>
-                <w:rFonts w:ascii="Calibri" w:hAnsi="Calibri" w:cs="Times New Roman"/>
-              </w:rPr>
-              <w:t>Gradescope</w:t>
-            </w:r>
-            <w:proofErr w:type="spellEnd"/>
-            <w:r>
-              <w:rPr>
-                <w:rFonts w:ascii="Calibri" w:hAnsi="Calibri" w:cs="Times New Roman"/>
-              </w:rPr>
-              <w:t xml:space="preserve"> (see Canvas for link)</w:t>
+              <w:t>Gradescope (see Canvas for link)</w:t>
             </w:r>
           </w:p>
         </w:tc>
@@ -716,33 +678,17 @@
                 <w:rFonts w:ascii="Calibri" w:eastAsia="Times New Roman" w:hAnsi="Calibri" w:cs="Times New Roman"/>
               </w:rPr>
             </w:pPr>
-            <w:proofErr w:type="spellStart"/>
             <w:r>
               <w:rPr>
                 <w:rFonts w:ascii="Calibri" w:hAnsi="Calibri" w:cs="Times New Roman"/>
               </w:rPr>
-              <w:t>Tu</w:t>
-            </w:r>
-            <w:proofErr w:type="spellEnd"/>
+              <w:t>Tu, Th 11:30-4:00</w:t>
+            </w:r>
             <w:r>
               <w:rPr>
                 <w:rFonts w:ascii="Calibri" w:hAnsi="Calibri" w:cs="Times New Roman"/>
               </w:rPr>
-              <w:t xml:space="preserve">, </w:t>
-            </w:r>
-            <w:proofErr w:type="spellStart"/>
-            <w:r>
-              <w:rPr>
-                <w:rFonts w:ascii="Calibri" w:hAnsi="Calibri" w:cs="Times New Roman"/>
-              </w:rPr>
-              <w:t>Th</w:t>
-            </w:r>
-            <w:proofErr w:type="spellEnd"/>
-            <w:r>
-              <w:rPr>
-                <w:rFonts w:ascii="Calibri" w:hAnsi="Calibri" w:cs="Times New Roman"/>
-              </w:rPr>
-              <w:t xml:space="preserve"> 11:30-4:00</w:t>
+              <w:t xml:space="preserve"> (excluding 12:30-1:00 for lunch)</w:t>
             </w:r>
             <w:bookmarkStart w:id="0" w:name="_GoBack"/>
             <w:bookmarkEnd w:id="0"/>
@@ -1177,20 +1123,7 @@
         <w:spacing w:after="160" w:line="259" w:lineRule="auto"/>
       </w:pPr>
       <w:r>
-        <w:t xml:space="preserve">Explain the use of recurrence notation to describe the amount of work done by an algorithm; determine the time and space complexity of simple algorithms, and implement the most common quadratic and </w:t>
-      </w:r>
-      <w:proofErr w:type="gramStart"/>
-      <w:r>
-        <w:t>O(</w:t>
-      </w:r>
-      <w:proofErr w:type="spellStart"/>
-      <w:proofErr w:type="gramEnd"/>
-      <w:r>
-        <w:t>NlogN</w:t>
-      </w:r>
-      <w:proofErr w:type="spellEnd"/>
-      <w:r>
-        <w:t>) sorting algorithms.</w:t>
+        <w:t>Explain the use of recurrence notation to describe the amount of work done by an algorithm; determine the time and space complexity of simple algorithms, and implement the most common quadratic and O(NlogN) sorting algorithms.</w:t>
       </w:r>
     </w:p>
     <w:p>
@@ -2039,15 +1972,7 @@
         <w:jc w:val="left"/>
       </w:pPr>
       <w:r>
-        <w:t xml:space="preserve">A friend of yours has taken the class in a prior semester.  You ask him for all of prior </w:t>
-      </w:r>
-      <w:proofErr w:type="spellStart"/>
-      <w:r>
-        <w:t>homeworks</w:t>
-      </w:r>
-      <w:proofErr w:type="spellEnd"/>
-      <w:r>
-        <w:t xml:space="preserve"> and labs, which you use to aid you in completing your assignments.  </w:t>
+        <w:t xml:space="preserve">A friend of yours has taken the class in a prior semester.  You ask him for all of prior homeworks and labs, which you use to aid you in completing your assignments.  </w:t>
       </w:r>
       <w:r>
         <w:rPr>
@@ -2340,25 +2265,7 @@
           <w:sz w:val="22"/>
           <w:szCs w:val="22"/>
         </w:rPr>
-        <w:t xml:space="preserve">Note that the CSU (and thus HSU) policies on withdrawing from and repeating courses changed as of </w:t>
-      </w:r>
-      <w:proofErr w:type="gramStart"/>
-      <w:r>
-        <w:rPr>
-          <w:rFonts w:asciiTheme="minorHAnsi" w:hAnsiTheme="minorHAnsi"/>
-          <w:sz w:val="22"/>
-          <w:szCs w:val="22"/>
-        </w:rPr>
-        <w:t>Fall</w:t>
-      </w:r>
-      <w:proofErr w:type="gramEnd"/>
-      <w:r>
-        <w:rPr>
-          <w:rFonts w:asciiTheme="minorHAnsi" w:hAnsiTheme="minorHAnsi"/>
-          <w:sz w:val="22"/>
-          <w:szCs w:val="22"/>
-        </w:rPr>
-        <w:t xml:space="preserve"> 2009:</w:t>
+        <w:t>Note that the CSU (and thus HSU) policies on withdrawing from and repeating courses changed as of Fall 2009:</w:t>
       </w:r>
     </w:p>
     <w:p>
@@ -2473,25 +2380,7 @@
           <w:sz w:val="22"/>
           <w:szCs w:val="22"/>
         </w:rPr>
-        <w:t xml:space="preserve"> – as of </w:t>
-      </w:r>
-      <w:proofErr w:type="gramStart"/>
-      <w:r>
-        <w:rPr>
-          <w:rFonts w:asciiTheme="minorHAnsi" w:hAnsiTheme="minorHAnsi"/>
-          <w:sz w:val="22"/>
-          <w:szCs w:val="22"/>
-        </w:rPr>
-        <w:t>Fall</w:t>
-      </w:r>
-      <w:proofErr w:type="gramEnd"/>
-      <w:r>
-        <w:rPr>
-          <w:rFonts w:asciiTheme="minorHAnsi" w:hAnsiTheme="minorHAnsi"/>
-          <w:sz w:val="22"/>
-          <w:szCs w:val="22"/>
-        </w:rPr>
-        <w:t xml:space="preserve"> 2009, HSU is being much more strict about what constitutes a “serious and compelling reason”.</w:t>
+        <w:t xml:space="preserve"> – as of Fall 2009, HSU is being much more strict about what constitutes a “serious and compelling reason”.</w:t>
       </w:r>
     </w:p>
     <w:p>

</xml_diff>

<commit_message>
updated office hours on course syllabus
</commit_message>
<xml_diff>
--- a/course resources/2018 - Spring - CS 211 Syllabus.docx
+++ b/course resources/2018 - Spring - CS 211 Syllabus.docx
@@ -320,11 +320,33 @@
                 <w:rFonts w:ascii="Calibri" w:hAnsi="Calibri" w:cs="Times New Roman"/>
               </w:rPr>
             </w:pPr>
+            <w:proofErr w:type="spellStart"/>
             <w:r>
               <w:rPr>
                 <w:rFonts w:ascii="Calibri" w:hAnsi="Calibri" w:cs="Times New Roman"/>
               </w:rPr>
-              <w:t xml:space="preserve">Tu, Th </w:t>
+              <w:t>Tu</w:t>
+            </w:r>
+            <w:proofErr w:type="spellEnd"/>
+            <w:r>
+              <w:rPr>
+                <w:rFonts w:ascii="Calibri" w:hAnsi="Calibri" w:cs="Times New Roman"/>
+              </w:rPr>
+              <w:t xml:space="preserve">, </w:t>
+            </w:r>
+            <w:proofErr w:type="spellStart"/>
+            <w:r>
+              <w:rPr>
+                <w:rFonts w:ascii="Calibri" w:hAnsi="Calibri" w:cs="Times New Roman"/>
+              </w:rPr>
+              <w:t>Th</w:t>
+            </w:r>
+            <w:proofErr w:type="spellEnd"/>
+            <w:r>
+              <w:rPr>
+                <w:rFonts w:ascii="Calibri" w:hAnsi="Calibri" w:cs="Times New Roman"/>
+              </w:rPr>
+              <w:t xml:space="preserve"> </w:t>
             </w:r>
             <w:r>
               <w:rPr>
@@ -499,16 +521,24 @@
                 <w:rFonts w:ascii="Calibri" w:hAnsi="Calibri" w:cs="Times New Roman"/>
               </w:rPr>
             </w:pPr>
+            <w:proofErr w:type="spellStart"/>
             <w:r>
               <w:rPr>
                 <w:rFonts w:ascii="Calibri" w:hAnsi="Calibri" w:cs="Times New Roman"/>
               </w:rPr>
-              <w:t>Github (</w:t>
-            </w:r>
+              <w:t>Github</w:t>
+            </w:r>
+            <w:proofErr w:type="spellEnd"/>
             <w:r>
               <w:rPr>
                 <w:rFonts w:ascii="Calibri" w:hAnsi="Calibri" w:cs="Times New Roman"/>
               </w:rPr>
+              <w:t xml:space="preserve"> (</w:t>
+            </w:r>
+            <w:r>
+              <w:rPr>
+                <w:rFonts w:ascii="Calibri" w:hAnsi="Calibri" w:cs="Times New Roman"/>
+              </w:rPr>
               <w:t>see Canvas for link)</w:t>
             </w:r>
           </w:p>
@@ -518,11 +548,19 @@
                 <w:rFonts w:ascii="Calibri" w:hAnsi="Calibri" w:cs="Times New Roman"/>
               </w:rPr>
             </w:pPr>
+            <w:proofErr w:type="spellStart"/>
             <w:r>
               <w:rPr>
                 <w:rFonts w:ascii="Calibri" w:hAnsi="Calibri" w:cs="Times New Roman"/>
               </w:rPr>
-              <w:t>Gradescope (see Canvas for link)</w:t>
+              <w:t>Gradescope</w:t>
+            </w:r>
+            <w:proofErr w:type="spellEnd"/>
+            <w:r>
+              <w:rPr>
+                <w:rFonts w:ascii="Calibri" w:hAnsi="Calibri" w:cs="Times New Roman"/>
+              </w:rPr>
+              <w:t xml:space="preserve"> (see Canvas for link)</w:t>
             </w:r>
           </w:p>
         </w:tc>
@@ -678,32 +716,42 @@
                 <w:rFonts w:ascii="Calibri" w:eastAsia="Times New Roman" w:hAnsi="Calibri" w:cs="Times New Roman"/>
               </w:rPr>
             </w:pPr>
+            <w:proofErr w:type="spellStart"/>
             <w:r>
               <w:rPr>
                 <w:rFonts w:ascii="Calibri" w:hAnsi="Calibri" w:cs="Times New Roman"/>
               </w:rPr>
-              <w:t>Tu, Th 11:30-4:00</w:t>
-            </w:r>
+              <w:t>Tu</w:t>
+            </w:r>
+            <w:proofErr w:type="spellEnd"/>
             <w:r>
               <w:rPr>
                 <w:rFonts w:ascii="Calibri" w:hAnsi="Calibri" w:cs="Times New Roman"/>
               </w:rPr>
-              <w:t xml:space="preserve"> (excluding 12:30-1:00 for lunch)</w:t>
+              <w:t xml:space="preserve"> 11:30-4:00 (except 12:30-1:00 for lunch), </w:t>
+            </w:r>
+            <w:proofErr w:type="spellStart"/>
+            <w:r>
+              <w:rPr>
+                <w:rFonts w:ascii="Calibri" w:hAnsi="Calibri" w:cs="Times New Roman"/>
+              </w:rPr>
+              <w:t>Th</w:t>
+            </w:r>
+            <w:proofErr w:type="spellEnd"/>
+            <w:r>
+              <w:rPr>
+                <w:rFonts w:ascii="Calibri" w:hAnsi="Calibri" w:cs="Times New Roman"/>
+              </w:rPr>
+              <w:t xml:space="preserve"> 10:30-12:30; 2:00-4:00; </w:t>
+            </w:r>
+            <w:r>
+              <w:rPr>
+                <w:rFonts w:ascii="Calibri" w:eastAsia="Times New Roman" w:hAnsi="Calibri" w:cs="Times New Roman"/>
+              </w:rPr>
+              <w:t>Also by appointment</w:t>
             </w:r>
             <w:bookmarkStart w:id="0" w:name="_GoBack"/>
             <w:bookmarkEnd w:id="0"/>
-            <w:r>
-              <w:rPr>
-                <w:rFonts w:ascii="Calibri" w:hAnsi="Calibri" w:cs="Times New Roman"/>
-              </w:rPr>
-              <w:t xml:space="preserve">; </w:t>
-            </w:r>
-            <w:r>
-              <w:rPr>
-                <w:rFonts w:ascii="Calibri" w:eastAsia="Times New Roman" w:hAnsi="Calibri" w:cs="Times New Roman"/>
-              </w:rPr>
-              <w:t>Also by appointment</w:t>
-            </w:r>
           </w:p>
         </w:tc>
       </w:tr>
@@ -962,14 +1010,14 @@
         <w:rPr>
           <w:rFonts w:ascii="Calibri" w:eastAsia="Times New Roman" w:hAnsi="Calibri" w:cs="Times New Roman"/>
         </w:rPr>
-        <w:t xml:space="preserve">Building upon the concepts from CS 111 - Computer Science Foundations 1 and CS 112 - Computer Science Foundations 2, this course covers the classic algorithms and data structures used for solving problems involving ever-larger collections of data. Data structures will be discussed from both the point of view of someone using that data structure as well as the point of view of someone implementing that data structure. Students will also learn how one can compare the performance and space requirements for </w:t>
+        <w:t xml:space="preserve">Building upon the concepts from CS 111 - Computer Science Foundations 1 and CS 112 - Computer Science Foundations 2, this course covers the classic algorithms and data structures used for solving problems involving ever-larger collections of data. Data structures will be discussed from both the point of view of someone using that data structure as well as the point of view of someone implementing that data </w:t>
       </w:r>
       <w:r>
         <w:rPr>
           <w:rFonts w:ascii="Calibri" w:eastAsia="Times New Roman" w:hAnsi="Calibri" w:cs="Times New Roman"/>
         </w:rPr>
         <w:lastRenderedPageBreak/>
-        <w:t xml:space="preserve">different algorithms via the use of big-O notation, and a major course theme is learning how to evaluate the trade-offs between different approaches to determine which data structure and/or algorithm is an appropriate choice for a given problem. </w:t>
+        <w:t xml:space="preserve">structure. Students will also learn how one can compare the performance and space requirements for different algorithms via the use of big-O notation, and a major course theme is learning how to evaluate the trade-offs between different approaches to determine which data structure and/or algorithm is an appropriate choice for a given problem. </w:t>
       </w:r>
     </w:p>
     <w:p>
@@ -1123,7 +1171,20 @@
         <w:spacing w:after="160" w:line="259" w:lineRule="auto"/>
       </w:pPr>
       <w:r>
-        <w:t>Explain the use of recurrence notation to describe the amount of work done by an algorithm; determine the time and space complexity of simple algorithms, and implement the most common quadratic and O(NlogN) sorting algorithms.</w:t>
+        <w:t xml:space="preserve">Explain the use of recurrence notation to describe the amount of work done by an algorithm; determine the time and space complexity of simple algorithms, and implement the most common quadratic and </w:t>
+      </w:r>
+      <w:proofErr w:type="gramStart"/>
+      <w:r>
+        <w:t>O(</w:t>
+      </w:r>
+      <w:proofErr w:type="spellStart"/>
+      <w:proofErr w:type="gramEnd"/>
+      <w:r>
+        <w:t>NlogN</w:t>
+      </w:r>
+      <w:proofErr w:type="spellEnd"/>
+      <w:r>
+        <w:t>) sorting algorithms.</w:t>
       </w:r>
     </w:p>
     <w:p>
@@ -1972,7 +2033,15 @@
         <w:jc w:val="left"/>
       </w:pPr>
       <w:r>
-        <w:t xml:space="preserve">A friend of yours has taken the class in a prior semester.  You ask him for all of prior homeworks and labs, which you use to aid you in completing your assignments.  </w:t>
+        <w:t xml:space="preserve">A friend of yours has taken the class in a prior semester.  You ask him for all of prior </w:t>
+      </w:r>
+      <w:proofErr w:type="spellStart"/>
+      <w:r>
+        <w:t>homeworks</w:t>
+      </w:r>
+      <w:proofErr w:type="spellEnd"/>
+      <w:r>
+        <w:t xml:space="preserve"> and labs, which you use to aid you in completing your assignments.  </w:t>
       </w:r>
       <w:r>
         <w:rPr>
@@ -2265,7 +2334,25 @@
           <w:sz w:val="22"/>
           <w:szCs w:val="22"/>
         </w:rPr>
-        <w:t>Note that the CSU (and thus HSU) policies on withdrawing from and repeating courses changed as of Fall 2009:</w:t>
+        <w:t xml:space="preserve">Note that the CSU (and thus HSU) policies on withdrawing from and repeating courses changed as of </w:t>
+      </w:r>
+      <w:proofErr w:type="gramStart"/>
+      <w:r>
+        <w:rPr>
+          <w:rFonts w:asciiTheme="minorHAnsi" w:hAnsiTheme="minorHAnsi"/>
+          <w:sz w:val="22"/>
+          <w:szCs w:val="22"/>
+        </w:rPr>
+        <w:t>Fall</w:t>
+      </w:r>
+      <w:proofErr w:type="gramEnd"/>
+      <w:r>
+        <w:rPr>
+          <w:rFonts w:asciiTheme="minorHAnsi" w:hAnsiTheme="minorHAnsi"/>
+          <w:sz w:val="22"/>
+          <w:szCs w:val="22"/>
+        </w:rPr>
+        <w:t xml:space="preserve"> 2009:</w:t>
       </w:r>
     </w:p>
     <w:p>
@@ -2380,7 +2467,25 @@
           <w:sz w:val="22"/>
           <w:szCs w:val="22"/>
         </w:rPr>
-        <w:t xml:space="preserve"> – as of Fall 2009, HSU is being much more strict about what constitutes a “serious and compelling reason”.</w:t>
+        <w:t xml:space="preserve"> – as of </w:t>
+      </w:r>
+      <w:proofErr w:type="gramStart"/>
+      <w:r>
+        <w:rPr>
+          <w:rFonts w:asciiTheme="minorHAnsi" w:hAnsiTheme="minorHAnsi"/>
+          <w:sz w:val="22"/>
+          <w:szCs w:val="22"/>
+        </w:rPr>
+        <w:t>Fall</w:t>
+      </w:r>
+      <w:proofErr w:type="gramEnd"/>
+      <w:r>
+        <w:rPr>
+          <w:rFonts w:asciiTheme="minorHAnsi" w:hAnsiTheme="minorHAnsi"/>
+          <w:sz w:val="22"/>
+          <w:szCs w:val="22"/>
+        </w:rPr>
+        <w:t xml:space="preserve"> 2009, HSU is being much more strict about what constitutes a “serious and compelling reason”.</w:t>
       </w:r>
     </w:p>
     <w:p>

</xml_diff>